<commit_message>
Created economia and SDN
</commit_message>
<xml_diff>
--- a/Polimi/Sistemi Informativi/Premesse.docx
+++ b/Polimi/Sistemi Informativi/Premesse.docx
@@ -129,515 +129,343 @@
     </w:p>
     <w:p>
       <w:r>
-        <w:t xml:space="preserve">In pratica, si agisce così: </w:t>
-      </w:r>
-      <w:r>
-        <w:t xml:space="preserve">prendo </w:t>
-      </w:r>
-      <w:r>
-        <w:t xml:space="preserve">un </w:t>
-      </w:r>
-      <w:r>
-        <w:t>dato,</w:t>
+        <w:t>In pratica, si agisce così: prendo un dato, lo contestualizzo, osservo se ci sono anomalie/guardo se qualcosa mi salta all’occhio e in base a tutto questo giungo a una decisione.</w:t>
+      </w:r>
+    </w:p>
+    <w:p/>
+    <w:p>
+      <w:pPr>
+        <w:rPr>
+          <w:b/>
+        </w:rPr>
+      </w:pPr>
+      <w:r>
+        <w:rPr>
+          <w:b/>
+        </w:rPr>
+        <w:t>Le risorse</w:t>
+      </w:r>
+    </w:p>
+    <w:p>
+      <w:r>
+        <w:t>Una risorsa è tutto ciò su cui un’azienda/organizzazione opera per raggiungere determinati obiettivi.</w:t>
+      </w:r>
+    </w:p>
+    <w:p>
+      <w:r>
+        <w:t>Può essere esterna, come l’ambiente socio-economico, il mercato, i clienti, oppure interna, come i prodotti, le persone, le norme, le informazioni, …</w:t>
+      </w:r>
+    </w:p>
+    <w:p>
+      <w:r>
+        <w:rPr>
+          <w:u w:val="single"/>
+        </w:rPr>
+        <w:t>L’informazione</w:t>
+      </w:r>
+      <w:r>
+        <w:t xml:space="preserve"> è una risorsa particolare e molto importante: un’azienda può produrre informazione, scambiare informazioni all’interno dell’organizzazione stessa, eccetera. L’informazione è una risorsa </w:t>
+      </w:r>
+      <w:r>
+        <w:rPr>
+          <w:i/>
+        </w:rPr>
+        <w:t>intangibile</w:t>
+      </w:r>
+      <w:r>
+        <w:t xml:space="preserve">, non </w:t>
+      </w:r>
+      <w:r>
+        <w:rPr>
+          <w:i/>
+        </w:rPr>
+        <w:t>deperibile</w:t>
+      </w:r>
+      <w:r>
+        <w:t xml:space="preserve"> e </w:t>
+      </w:r>
+      <w:r>
+        <w:rPr>
+          <w:i/>
+        </w:rPr>
+        <w:t>auto-rigenerante.</w:t>
       </w:r>
       <w:r>
         <w:t xml:space="preserve"> </w:t>
       </w:r>
-      <w:r>
-        <w:t>lo contestualizzo, osservo</w:t>
+    </w:p>
+    <w:p>
+      <w:r>
+        <w:t>Ci sono diversi modi di gestire informazione:</w:t>
+      </w:r>
+    </w:p>
+    <w:p>
+      <w:r>
+        <w:t>1) implicitamente, attraverso esperienza dei singoli (per cose difficili da generalizzare)</w:t>
+      </w:r>
+      <w:r>
+        <w:t>;</w:t>
+      </w:r>
+    </w:p>
+    <w:p>
+      <w:r>
+        <w:t xml:space="preserve">2) esplicitamente, condividendola </w:t>
+      </w:r>
+      <w:proofErr w:type="gramStart"/>
+      <w:r>
+        <w:t>in  modo</w:t>
+      </w:r>
+      <w:proofErr w:type="gramEnd"/>
+      <w:r>
+        <w:t xml:space="preserve"> sistematico, ma </w:t>
+      </w:r>
+      <w:r>
+        <w:rPr>
+          <w:u w:val="single"/>
+        </w:rPr>
+        <w:t>senza</w:t>
+      </w:r>
+      <w:r>
+        <w:t xml:space="preserve"> strumenti informatici</w:t>
+      </w:r>
+      <w:r>
+        <w:t>;</w:t>
+      </w:r>
+    </w:p>
+    <w:p>
+      <w:r>
+        <w:t xml:space="preserve">3) condividendola in modo sistematico </w:t>
+      </w:r>
+      <w:r>
+        <w:rPr>
+          <w:u w:val="single"/>
+        </w:rPr>
+        <w:t>con</w:t>
+      </w:r>
+      <w:r>
+        <w:t xml:space="preserve"> strumenti informatici</w:t>
+      </w:r>
+      <w:r>
+        <w:t>;</w:t>
+      </w:r>
+    </w:p>
+    <w:p/>
+    <w:p>
+      <w:pPr>
+        <w:rPr>
+          <w:b/>
+        </w:rPr>
+      </w:pPr>
+      <w:r>
+        <w:rPr>
+          <w:b/>
+        </w:rPr>
+        <w:t>I processi</w:t>
+      </w:r>
+    </w:p>
+    <w:p>
+      <w:r>
+        <w:t xml:space="preserve">Un processo è l’insieme di attività di gestione di una risorsa. </w:t>
+      </w:r>
+    </w:p>
+    <w:p>
+      <w:r>
+        <w:t>I processi possono essere classificati secondo la Piramide di Anthony (dal più basso al più alto):</w:t>
+      </w:r>
+    </w:p>
+    <w:p>
+      <w:r>
+        <w:t>1)Livello operativo: riguarda le attività operative dell’azienda, cioè le attività di routine svolte quotidianamente nell’organizzazione;</w:t>
+      </w:r>
+    </w:p>
+    <w:p>
+      <w:r>
+        <w:t xml:space="preserve">2) Livello di </w:t>
+      </w:r>
+      <w:r>
+        <w:t>progettazione</w:t>
+      </w:r>
+      <w:bookmarkStart w:id="0" w:name="_GoBack"/>
+      <w:bookmarkEnd w:id="0"/>
+      <w:r>
+        <w:t xml:space="preserve"> e controllo: riguarda le attività tattiche di programmazione delle risorse e il controllo del raggiungimento degli obiettivi stabiliti;</w:t>
+      </w:r>
+    </w:p>
+    <w:p>
+      <w:r>
+        <w:t xml:space="preserve">3) Livello di pianificazione strategica: riguarda le attività di scelta degli obiettivi e delle politiche </w:t>
+      </w:r>
+    </w:p>
+    <w:p>
+      <w:r>
+        <w:t>aziendali.</w:t>
+      </w:r>
+    </w:p>
+    <w:p/>
+    <w:p>
+      <w:r>
+        <w:t xml:space="preserve">I processi operazionali a loro volta sono classificati secondo la catena del valore di Porter. Essa divide processi in </w:t>
+      </w:r>
+      <w:r>
+        <w:rPr>
+          <w:u w:val="single"/>
+        </w:rPr>
+        <w:t>primari</w:t>
+      </w:r>
+      <w:r>
+        <w:t xml:space="preserve">, che si occupano direttamente del raggiungimento degli obiettivi dell’azienda e </w:t>
+      </w:r>
+      <w:r>
+        <w:rPr>
+          <w:u w:val="single"/>
+        </w:rPr>
+        <w:t>secondari</w:t>
+      </w:r>
+      <w:r>
+        <w:t xml:space="preserve">, che sono di supporto ai primari. </w:t>
+      </w:r>
+    </w:p>
+    <w:p>
+      <w:r>
+        <w:t xml:space="preserve">I processi primari sono: </w:t>
+      </w:r>
+    </w:p>
+    <w:p>
+      <w:r>
+        <w:t xml:space="preserve">1) </w:t>
+      </w:r>
+      <w:r>
+        <w:rPr>
+          <w:i/>
+        </w:rPr>
+        <w:t>Logistica</w:t>
+      </w:r>
+      <w:r>
+        <w:t xml:space="preserve"> = trasporto materie prime</w:t>
+      </w:r>
+    </w:p>
+    <w:p>
+      <w:r>
+        <w:t xml:space="preserve">2) </w:t>
+      </w:r>
+      <w:r>
+        <w:rPr>
+          <w:i/>
+        </w:rPr>
+        <w:t>Operations</w:t>
+      </w:r>
+      <w:r>
+        <w:t xml:space="preserve"> = produzione merce</w:t>
+      </w:r>
+    </w:p>
+    <w:p>
+      <w:r>
+        <w:t xml:space="preserve">3) </w:t>
+      </w:r>
+      <w:r>
+        <w:rPr>
+          <w:i/>
+        </w:rPr>
+        <w:t>Marketing</w:t>
+      </w:r>
+      <w:r>
+        <w:t xml:space="preserve"> e vendite</w:t>
+      </w:r>
+    </w:p>
+    <w:p>
+      <w:r>
+        <w:lastRenderedPageBreak/>
+        <w:t>I processi secondari sono:</w:t>
+      </w:r>
+    </w:p>
+    <w:p>
+      <w:r>
+        <w:t xml:space="preserve">1) </w:t>
+      </w:r>
+      <w:proofErr w:type="spellStart"/>
+      <w:r>
+        <w:rPr>
+          <w:i/>
+        </w:rPr>
+        <w:t>Procurement</w:t>
+      </w:r>
+      <w:proofErr w:type="spellEnd"/>
+      <w:r>
+        <w:t xml:space="preserve"> = provvedere agli ordini delle merci proveniente da fornitori esterni;</w:t>
+      </w:r>
+    </w:p>
+    <w:p>
+      <w:r>
+        <w:t xml:space="preserve">2)  </w:t>
+      </w:r>
+      <w:r>
+        <w:rPr>
+          <w:i/>
+        </w:rPr>
+        <w:t>Sviluppo della tecnologia</w:t>
+      </w:r>
+    </w:p>
+    <w:p>
+      <w:pPr>
+        <w:rPr>
+          <w:i/>
+        </w:rPr>
+      </w:pPr>
+      <w:r>
+        <w:t xml:space="preserve">3) </w:t>
+      </w:r>
+      <w:r>
+        <w:rPr>
+          <w:i/>
+        </w:rPr>
+        <w:t>Gestione risorse umane</w:t>
+      </w:r>
+    </w:p>
+    <w:p>
+      <w:r>
+        <w:t xml:space="preserve">4) </w:t>
+      </w:r>
+      <w:r>
+        <w:rPr>
+          <w:i/>
+        </w:rPr>
+        <w:t>Infrastruttura</w:t>
+      </w:r>
+      <w:r>
+        <w:t xml:space="preserve"> = parte che tiene in piedi organizzazione, ad esempio settore amministrativo di un’azienda</w:t>
+      </w:r>
+    </w:p>
+    <w:p/>
+    <w:p>
+      <w:pPr>
+        <w:rPr>
+          <w:b/>
+        </w:rPr>
+      </w:pPr>
+      <w:r>
+        <w:rPr>
+          <w:b/>
+        </w:rPr>
+        <w:t>Sistema informativo</w:t>
+      </w:r>
+    </w:p>
+    <w:p>
+      <w:r>
+        <w:t>Un sistema informativo (SI) è definito come</w:t>
       </w:r>
       <w:r>
         <w:t xml:space="preserve"> </w:t>
       </w:r>
       <w:r>
-        <w:t>se ci sono anomalie/guardo</w:t>
-      </w:r>
-      <w:r>
-        <w:t xml:space="preserve"> </w:t>
-      </w:r>
-      <w:r>
-        <w:t>se qualcosa mi salta all’occhio</w:t>
-      </w:r>
-      <w:r>
-        <w:t xml:space="preserve"> </w:t>
-      </w:r>
-      <w:r>
-        <w:t xml:space="preserve">e in base a tutto questo giungo a </w:t>
-      </w:r>
-      <w:r>
-        <w:t xml:space="preserve">una </w:t>
-      </w:r>
-      <w:r>
-        <w:t>decisione.</w:t>
-      </w:r>
-    </w:p>
-    <w:p/>
-    <w:p>
-      <w:pPr>
-        <w:rPr>
-          <w:b/>
-        </w:rPr>
-      </w:pPr>
-      <w:r>
-        <w:rPr>
-          <w:b/>
-        </w:rPr>
-        <w:t>Le risorse</w:t>
-      </w:r>
-    </w:p>
-    <w:p>
-      <w:r>
-        <w:t>Una risorsa è tutto ciò su cui un’azienda/organizzazione opera per raggiungere determinati obiettivi.</w:t>
-      </w:r>
-    </w:p>
-    <w:p>
-      <w:r>
-        <w:t>Può essere esterna, come l’ambiente socio-economico, il mercato, i clienti, oppure interna, come i prodotti, le persone, le norme, le informazioni, …</w:t>
-      </w:r>
-    </w:p>
-    <w:p>
-      <w:r>
         <w:rPr>
           <w:u w:val="single"/>
         </w:rPr>
-        <w:t>L’informazione</w:t>
-      </w:r>
-      <w:r>
-        <w:t xml:space="preserve"> è una risorsa particolare e molto importante: un’azienda può produrre informazione, scambiare informazioni all’interno dell’organizzazione stessa, eccetera. L’informazione è una risorsa </w:t>
-      </w:r>
-      <w:r>
-        <w:rPr>
-          <w:i/>
-        </w:rPr>
-        <w:t>intangibile</w:t>
-      </w:r>
-      <w:r>
-        <w:t xml:space="preserve">, non </w:t>
-      </w:r>
-      <w:r>
-        <w:rPr>
-          <w:i/>
-        </w:rPr>
-        <w:t>deperibile</w:t>
-      </w:r>
-      <w:r>
-        <w:t xml:space="preserve"> e </w:t>
-      </w:r>
-      <w:r>
-        <w:rPr>
-          <w:i/>
-        </w:rPr>
-        <w:t>auto-rigenerante.</w:t>
-      </w:r>
-      <w:r>
-        <w:t xml:space="preserve"> </w:t>
-      </w:r>
-    </w:p>
-    <w:p>
-      <w:r>
-        <w:t>Ci sono diversi m</w:t>
-      </w:r>
-      <w:r>
-        <w:t>odi di gestire informazione:</w:t>
-      </w:r>
-    </w:p>
-    <w:p>
-      <w:r>
-        <w:t xml:space="preserve">1) implicitamente, </w:t>
-      </w:r>
-      <w:r>
-        <w:t>attraverso esperienza dei singoli</w:t>
-      </w:r>
-      <w:r>
-        <w:t xml:space="preserve"> </w:t>
-      </w:r>
-      <w:r>
-        <w:t xml:space="preserve">(per cose difficili da </w:t>
-      </w:r>
-      <w:r>
-        <w:t>generalizzare</w:t>
-      </w:r>
-      <w:r>
-        <w:t>)</w:t>
-      </w:r>
-      <w:r>
-        <w:t>;</w:t>
-      </w:r>
-    </w:p>
-    <w:p>
-      <w:r>
-        <w:t>2) esp</w:t>
-      </w:r>
-      <w:r>
-        <w:t xml:space="preserve">licitamente, condividendola </w:t>
-      </w:r>
-      <w:proofErr w:type="gramStart"/>
-      <w:r>
-        <w:t xml:space="preserve">in  </w:t>
-      </w:r>
-      <w:r>
-        <w:t>modo</w:t>
-      </w:r>
-      <w:proofErr w:type="gramEnd"/>
-      <w:r>
-        <w:t xml:space="preserve"> sistematico, ma </w:t>
-      </w:r>
-      <w:r>
-        <w:rPr>
-          <w:u w:val="single"/>
-        </w:rPr>
-        <w:t>senza</w:t>
-      </w:r>
-      <w:r>
-        <w:t xml:space="preserve"> strumenti informatici</w:t>
-      </w:r>
-      <w:r>
-        <w:t>;</w:t>
-      </w:r>
-    </w:p>
-    <w:p>
-      <w:r>
-        <w:t>3) con</w:t>
-      </w:r>
-      <w:r>
-        <w:t xml:space="preserve">dividendola in modo sistematico </w:t>
-      </w:r>
-      <w:r>
-        <w:rPr>
-          <w:u w:val="single"/>
-        </w:rPr>
-        <w:t>con</w:t>
-      </w:r>
-      <w:r>
-        <w:t xml:space="preserve"> strumenti informatici</w:t>
-      </w:r>
-      <w:r>
-        <w:t>;</w:t>
-      </w:r>
-    </w:p>
-    <w:p/>
-    <w:p>
-      <w:pPr>
-        <w:rPr>
-          <w:b/>
-        </w:rPr>
-      </w:pPr>
-      <w:r>
-        <w:rPr>
-          <w:b/>
-        </w:rPr>
-        <w:t>I processi</w:t>
-      </w:r>
-    </w:p>
-    <w:p>
-      <w:r>
-        <w:t xml:space="preserve">Un processo è l’insieme di </w:t>
-      </w:r>
-      <w:r>
-        <w:t xml:space="preserve">attività di gestione </w:t>
-      </w:r>
-      <w:r>
-        <w:t xml:space="preserve">di una </w:t>
-      </w:r>
-      <w:r>
-        <w:t>risor</w:t>
-      </w:r>
-      <w:r>
-        <w:t xml:space="preserve">sa. </w:t>
-      </w:r>
-    </w:p>
-    <w:p>
-      <w:r>
-        <w:t>I processi possono essere classificati secondo la Piramide di Anthony (dal più basso al più alto):</w:t>
-      </w:r>
-    </w:p>
-    <w:p>
-      <w:r>
-        <w:t xml:space="preserve">1)Livello operativo: riguarda le </w:t>
-      </w:r>
-      <w:r>
-        <w:t>attività</w:t>
-      </w:r>
-      <w:r>
-        <w:t xml:space="preserve"> </w:t>
-      </w:r>
-      <w:r>
-        <w:t>operative dell’azienda</w:t>
-      </w:r>
-      <w:r>
-        <w:t>, cioè le attività di routine svolte quotidianamente nell’organizzazione;</w:t>
-      </w:r>
-    </w:p>
-    <w:p>
-      <w:r>
-        <w:t xml:space="preserve">2) Livello di programmazione e controllo: riguarda le </w:t>
-      </w:r>
-      <w:r>
-        <w:t>attività tattiche di programmazione delle risorse</w:t>
-      </w:r>
-      <w:r>
-        <w:t xml:space="preserve"> </w:t>
-      </w:r>
-      <w:r>
-        <w:t>e</w:t>
-      </w:r>
-      <w:r>
-        <w:t xml:space="preserve"> il controllo del raggiungimento degli</w:t>
-      </w:r>
-      <w:r>
-        <w:t xml:space="preserve"> obiettivi</w:t>
-      </w:r>
-      <w:r>
-        <w:t xml:space="preserve"> stabiliti;</w:t>
-      </w:r>
-    </w:p>
-    <w:p>
-      <w:r>
-        <w:t>3) Livello di pianificazione strategica</w:t>
-      </w:r>
-      <w:r>
-        <w:t>: riguarda le</w:t>
-      </w:r>
-      <w:r>
-        <w:t xml:space="preserve"> attività di scelta </w:t>
-      </w:r>
-      <w:r>
-        <w:t xml:space="preserve">degli </w:t>
-      </w:r>
-      <w:r>
-        <w:t>obiettivi e</w:t>
-      </w:r>
-      <w:r>
-        <w:t xml:space="preserve"> delle</w:t>
-      </w:r>
-      <w:r>
-        <w:t xml:space="preserve"> politiche </w:t>
-      </w:r>
-    </w:p>
-    <w:p>
-      <w:r>
-        <w:t>aziendali</w:t>
-      </w:r>
-      <w:r>
-        <w:t>.</w:t>
-      </w:r>
-    </w:p>
-    <w:p/>
-    <w:p>
-      <w:r>
-        <w:t xml:space="preserve">I processi operazionali a loro volta sono classificati secondo la catena del valore di Porter. Essa divide processi in </w:t>
-      </w:r>
-      <w:r>
-        <w:rPr>
-          <w:u w:val="single"/>
-        </w:rPr>
-        <w:t>primari</w:t>
-      </w:r>
-      <w:r>
-        <w:t>, che si occupano direttamente</w:t>
-      </w:r>
-      <w:r>
-        <w:t xml:space="preserve"> del raggiungimento degli obiettivi dell’azienda e </w:t>
-      </w:r>
-      <w:r>
-        <w:rPr>
-          <w:u w:val="single"/>
-        </w:rPr>
-        <w:t>secondari</w:t>
-      </w:r>
-      <w:r>
-        <w:t xml:space="preserve">, che </w:t>
-      </w:r>
-      <w:r>
-        <w:t>sono di supporto a</w:t>
-      </w:r>
-      <w:r>
-        <w:t>i primari</w:t>
-      </w:r>
-      <w:r>
-        <w:t xml:space="preserve">. </w:t>
-      </w:r>
-    </w:p>
-    <w:p>
-      <w:r>
-        <w:t>I processi primari sono</w:t>
-      </w:r>
-      <w:r>
-        <w:t xml:space="preserve">: </w:t>
-      </w:r>
-    </w:p>
-    <w:p>
-      <w:r>
-        <w:t xml:space="preserve">1) </w:t>
-      </w:r>
-      <w:r>
-        <w:rPr>
-          <w:i/>
-        </w:rPr>
-        <w:t>Logistica</w:t>
-      </w:r>
-      <w:r>
-        <w:t xml:space="preserve"> = trasporto materie prime</w:t>
-      </w:r>
-    </w:p>
-    <w:p>
-      <w:r>
-        <w:t xml:space="preserve">2) </w:t>
-      </w:r>
-      <w:r>
-        <w:rPr>
-          <w:i/>
-        </w:rPr>
-        <w:t>Operations</w:t>
-      </w:r>
-      <w:r>
-        <w:t xml:space="preserve"> = produzione merce</w:t>
-      </w:r>
-    </w:p>
-    <w:p>
-      <w:r>
-        <w:t xml:space="preserve">3) </w:t>
-      </w:r>
-      <w:r>
-        <w:rPr>
-          <w:i/>
-        </w:rPr>
-        <w:t>Marketing</w:t>
-      </w:r>
-      <w:r>
-        <w:t xml:space="preserve"> e vendite</w:t>
-      </w:r>
-    </w:p>
-    <w:p>
-      <w:r>
-        <w:lastRenderedPageBreak/>
-        <w:t>I processi secondari sono</w:t>
-      </w:r>
-      <w:r>
-        <w:t>:</w:t>
-      </w:r>
-    </w:p>
-    <w:p>
-      <w:r>
-        <w:t xml:space="preserve">1) </w:t>
-      </w:r>
-      <w:proofErr w:type="spellStart"/>
-      <w:r>
-        <w:rPr>
-          <w:i/>
-        </w:rPr>
-        <w:t>Procurement</w:t>
-      </w:r>
-      <w:proofErr w:type="spellEnd"/>
-      <w:r>
-        <w:t xml:space="preserve"> = </w:t>
-      </w:r>
-      <w:r>
-        <w:t>provvedere agli ordini delle</w:t>
-      </w:r>
-      <w:r>
-        <w:t xml:space="preserve"> merci</w:t>
-      </w:r>
-      <w:r>
-        <w:t xml:space="preserve"> proveniente da fornitori esterni;</w:t>
-      </w:r>
-    </w:p>
-    <w:p>
-      <w:r>
-        <w:t xml:space="preserve">2)  </w:t>
-      </w:r>
-      <w:r>
-        <w:rPr>
-          <w:i/>
-        </w:rPr>
-        <w:t>Sviluppo della tecnologia</w:t>
-      </w:r>
-    </w:p>
-    <w:p>
-      <w:pPr>
-        <w:rPr>
-          <w:i/>
-        </w:rPr>
-      </w:pPr>
-      <w:r>
-        <w:t xml:space="preserve">3) </w:t>
-      </w:r>
-      <w:r>
-        <w:rPr>
-          <w:i/>
-        </w:rPr>
-        <w:t>Gestione risorse umane</w:t>
-      </w:r>
-    </w:p>
-    <w:p>
-      <w:r>
-        <w:t xml:space="preserve">4) </w:t>
-      </w:r>
-      <w:r>
-        <w:rPr>
-          <w:i/>
-        </w:rPr>
-        <w:t>Infrastruttura</w:t>
-      </w:r>
-      <w:r>
-        <w:t xml:space="preserve"> = parte che tiene in </w:t>
-      </w:r>
-      <w:r>
-        <w:t xml:space="preserve">piedi organizzazione, </w:t>
-      </w:r>
-      <w:r>
-        <w:t>ad esempio</w:t>
-      </w:r>
-      <w:r>
-        <w:t xml:space="preserve"> settore amministrativo</w:t>
-      </w:r>
-      <w:r>
-        <w:t xml:space="preserve"> di un’azienda</w:t>
-      </w:r>
-    </w:p>
-    <w:p/>
-    <w:p>
-      <w:pPr>
-        <w:rPr>
-          <w:b/>
-        </w:rPr>
-      </w:pPr>
-      <w:r>
-        <w:rPr>
-          <w:b/>
-        </w:rPr>
-        <w:t>Sistema informativo</w:t>
-      </w:r>
-    </w:p>
-    <w:p>
-      <w:r>
-        <w:t xml:space="preserve">Un sistema informativo </w:t>
-      </w:r>
-      <w:r>
-        <w:t xml:space="preserve">(SI) </w:t>
-      </w:r>
-      <w:r>
-        <w:t>è</w:t>
-      </w:r>
-      <w:r>
-        <w:t xml:space="preserve"> definito come</w:t>
-      </w:r>
-      <w:r>
-        <w:t xml:space="preserve"> </w:t>
-      </w:r>
-      <w:r>
-        <w:rPr>
-          <w:u w:val="single"/>
-        </w:rPr>
         <w:t>l’insieme dei mezzi, della conoscenza organizzativa e delle competenze tecniche per gestire la risorsa informazione.</w:t>
       </w:r>
     </w:p>
     <w:p>
       <w:r>
-        <w:t>In pratica u</w:t>
-      </w:r>
-      <w:r>
-        <w:t>n sistema informativo è</w:t>
+        <w:t>In pratica un sistema informativo è</w:t>
       </w:r>
       <w:r>
         <w:t xml:space="preserve"> </w:t>
@@ -701,19 +529,7 @@
         </w:numPr>
       </w:pPr>
       <w:r>
-        <w:t>sistemi decisionali</w:t>
-      </w:r>
-      <w:r>
-        <w:t>: sono i SI utilizzati come</w:t>
-      </w:r>
-      <w:r>
-        <w:t xml:space="preserve"> supporto delle attività decisionali e</w:t>
-      </w:r>
-      <w:r>
-        <w:t xml:space="preserve"> </w:t>
-      </w:r>
-      <w:r>
-        <w:t>strategiche</w:t>
+        <w:t>sistemi decisionali: sono i SI utilizzati come supporto delle attività decisionali e strategiche</w:t>
       </w:r>
     </w:p>
     <w:p/>
@@ -750,19 +566,7 @@
         <w:t>Sistemi OLTP</w:t>
       </w:r>
       <w:r>
-        <w:t>: caratterizzati da</w:t>
-      </w:r>
-      <w:r>
-        <w:t xml:space="preserve"> </w:t>
-      </w:r>
-      <w:r>
-        <w:t>transazioni brevi svolte online. Basati sul garantire la rapidità</w:t>
-      </w:r>
-      <w:r>
-        <w:t xml:space="preserve"> </w:t>
-      </w:r>
-      <w:r>
-        <w:t xml:space="preserve">di semplici </w:t>
+        <w:t xml:space="preserve">: caratterizzati da transazioni brevi svolte online. Basati sul garantire la rapidità di semplici </w:t>
       </w:r>
       <w:proofErr w:type="spellStart"/>
       <w:r>
@@ -774,26 +578,11 @@
       </w:r>
       <w:proofErr w:type="gramStart"/>
       <w:r>
-        <w:t xml:space="preserve">l’integrità </w:t>
-      </w:r>
-      <w:r>
-        <w:t xml:space="preserve"> </w:t>
-      </w:r>
-      <w:r>
-        <w:t>dei</w:t>
+        <w:t>l’integrità  dei</w:t>
       </w:r>
       <w:proofErr w:type="gramEnd"/>
       <w:r>
-        <w:t xml:space="preserve"> dati e l’efficienza</w:t>
-      </w:r>
-      <w:r>
-        <w:t xml:space="preserve"> </w:t>
-      </w:r>
-      <w:r>
-        <w:t xml:space="preserve">del sistema. Gestiscono dati </w:t>
-      </w:r>
-      <w:r>
-        <w:t xml:space="preserve">di tipo </w:t>
+        <w:t xml:space="preserve"> dati e l’efficienza del sistema. Gestiscono dati di tipo </w:t>
       </w:r>
       <w:r>
         <w:rPr>
@@ -826,145 +615,100 @@
         <w:t>:</w:t>
       </w:r>
       <w:r>
-        <w:t xml:space="preserve"> gestiscono dati</w:t>
-      </w:r>
+        <w:t xml:space="preserve"> gestiscono dati d’archivio, accessibili ai </w:t>
+      </w:r>
+      <w:proofErr w:type="gramStart"/>
+      <w:r>
+        <w:t>dirigenti,  eterogenei</w:t>
+      </w:r>
+      <w:proofErr w:type="gramEnd"/>
+      <w:r>
+        <w:t>, meno utilizzati</w:t>
+      </w:r>
+    </w:p>
+    <w:p>
+      <w:pPr>
+        <w:pStyle w:val="Paragrafoelenco"/>
+      </w:pPr>
+      <w:r>
+        <w:t xml:space="preserve">di quelli operazionali. Devono gestire poche </w:t>
+      </w:r>
+      <w:proofErr w:type="spellStart"/>
+      <w:r>
+        <w:t>query</w:t>
+      </w:r>
+      <w:proofErr w:type="spellEnd"/>
+      <w:r>
+        <w:t xml:space="preserve"> complesse, su dati molto grandi; gestiscono dati del livello </w:t>
+      </w:r>
+      <w:r>
+        <w:rPr>
+          <w:u w:val="single"/>
+        </w:rPr>
+        <w:t>strategico</w:t>
+      </w:r>
+      <w:r>
+        <w:t>.</w:t>
+      </w:r>
+    </w:p>
+    <w:p>
+      <w:pPr>
+        <w:pStyle w:val="Paragrafoelenco"/>
+      </w:pPr>
+    </w:p>
+    <w:p>
+      <w:pPr>
+        <w:rPr>
+          <w:b/>
+        </w:rPr>
+      </w:pPr>
+      <w:r>
+        <w:rPr>
+          <w:b/>
+        </w:rPr>
+        <w:t>Rapporto livello strategico-tecnologia</w:t>
+      </w:r>
+    </w:p>
+    <w:p>
+      <w:r>
+        <w:t>Le decisioni strategiche possono influenzare le scelte tecnologiche (</w:t>
+      </w:r>
+      <w:proofErr w:type="spellStart"/>
+      <w:r>
+        <w:t>requirement</w:t>
+      </w:r>
+      <w:proofErr w:type="spellEnd"/>
       <w:r>
         <w:t xml:space="preserve"> </w:t>
       </w:r>
-      <w:r>
-        <w:t xml:space="preserve">d’archivio, accessibili ai </w:t>
-      </w:r>
-      <w:proofErr w:type="gramStart"/>
-      <w:r>
-        <w:t xml:space="preserve">dirigenti, </w:t>
-      </w:r>
+      <w:proofErr w:type="spellStart"/>
+      <w:r>
+        <w:t>pulls</w:t>
+      </w:r>
+      <w:proofErr w:type="spellEnd"/>
+      <w:r>
+        <w:t xml:space="preserve">), ma </w:t>
+      </w:r>
+    </w:p>
+    <w:p>
+      <w:r>
+        <w:t>nuove tecnologie possono a loro volta influenzare le decisioni strategiche (</w:t>
+      </w:r>
+      <w:proofErr w:type="spellStart"/>
+      <w:r>
+        <w:t>technology</w:t>
+      </w:r>
+      <w:proofErr w:type="spellEnd"/>
       <w:r>
         <w:t xml:space="preserve"> </w:t>
       </w:r>
-      <w:r>
-        <w:t>eterogenei</w:t>
-      </w:r>
-      <w:proofErr w:type="gramEnd"/>
-      <w:r>
-        <w:t>, meno utilizzati</w:t>
-      </w:r>
-    </w:p>
-    <w:p>
-      <w:pPr>
-        <w:pStyle w:val="Paragrafoelenco"/>
-      </w:pPr>
-      <w:r>
-        <w:t>di quelli operazionali. Devono gestire</w:t>
-      </w:r>
-      <w:r>
-        <w:t xml:space="preserve"> </w:t>
-      </w:r>
-      <w:r>
-        <w:t xml:space="preserve">poche </w:t>
-      </w:r>
       <w:proofErr w:type="spellStart"/>
       <w:r>
-        <w:t>query</w:t>
+        <w:t>push</w:t>
       </w:r>
       <w:proofErr w:type="spellEnd"/>
       <w:r>
-        <w:t xml:space="preserve"> complesse, su dati molto</w:t>
-      </w:r>
-      <w:r>
-        <w:t xml:space="preserve"> grandi; </w:t>
-      </w:r>
-      <w:r>
-        <w:t xml:space="preserve">gestiscono dati del livello </w:t>
-      </w:r>
-      <w:r>
-        <w:rPr>
-          <w:u w:val="single"/>
-        </w:rPr>
-        <w:t>strategico</w:t>
-      </w:r>
-      <w:r>
-        <w:t>.</w:t>
-      </w:r>
-    </w:p>
-    <w:p>
-      <w:pPr>
-        <w:pStyle w:val="Paragrafoelenco"/>
-      </w:pPr>
-    </w:p>
-    <w:p>
-      <w:pPr>
-        <w:rPr>
-          <w:b/>
-        </w:rPr>
-      </w:pPr>
-      <w:r>
-        <w:rPr>
-          <w:b/>
-        </w:rPr>
-        <w:t>Rapporto livello strategico-tecnologia</w:t>
-      </w:r>
-    </w:p>
-    <w:p>
-      <w:r>
-        <w:t>Le de</w:t>
-      </w:r>
-      <w:r>
-        <w:t xml:space="preserve">cisioni strategiche </w:t>
-      </w:r>
-      <w:r>
-        <w:t>possono influenzare le scelte</w:t>
-      </w:r>
-      <w:r>
-        <w:t xml:space="preserve"> </w:t>
-      </w:r>
-      <w:r>
-        <w:t>tecnologiche (</w:t>
-      </w:r>
-      <w:proofErr w:type="spellStart"/>
-      <w:r>
-        <w:t>requirement</w:t>
-      </w:r>
-      <w:proofErr w:type="spellEnd"/>
-      <w:r>
-        <w:t xml:space="preserve"> </w:t>
-      </w:r>
-      <w:proofErr w:type="spellStart"/>
-      <w:r>
-        <w:t>pulls</w:t>
-      </w:r>
-      <w:proofErr w:type="spellEnd"/>
-      <w:r>
-        <w:t xml:space="preserve">), ma </w:t>
-      </w:r>
-    </w:p>
-    <w:p>
-      <w:r>
-        <w:t xml:space="preserve">nuove </w:t>
-      </w:r>
-      <w:r>
-        <w:t xml:space="preserve">tecnologie possono a loro volta </w:t>
-      </w:r>
-      <w:r>
-        <w:t>influenzare le decisioni strategiche (</w:t>
-      </w:r>
-      <w:proofErr w:type="spellStart"/>
-      <w:r>
-        <w:t>technology</w:t>
-      </w:r>
-      <w:proofErr w:type="spellEnd"/>
-      <w:r>
-        <w:t xml:space="preserve"> </w:t>
-      </w:r>
-      <w:proofErr w:type="spellStart"/>
-      <w:r>
-        <w:t>push</w:t>
-      </w:r>
-      <w:proofErr w:type="spellEnd"/>
-      <w:r>
-        <w:t>)</w:t>
-      </w:r>
-      <w:r>
-        <w:t>.</w:t>
+        <w:t>).</w:t>
       </w:r>
     </w:p>
     <w:p>
@@ -1004,10 +748,7 @@
         <w:t>Big data</w:t>
       </w:r>
       <w:r>
-        <w:t>: dati di grandissime dimensioni, il cui immagazziname</w:t>
-      </w:r>
-      <w:r>
-        <w:t>nto richiede sistemi distribuiti;</w:t>
+        <w:t>: dati di grandissime dimensioni, il cui immagazzinamento richiede sistemi distribuiti;</w:t>
       </w:r>
     </w:p>
     <w:p>
@@ -1075,10 +816,7 @@
       </w:r>
       <w:proofErr w:type="spellEnd"/>
       <w:r>
-        <w:t>: dati immagazzinati su server remot</w:t>
-      </w:r>
-      <w:r>
-        <w:t>i;</w:t>
+        <w:t>: dati immagazzinati su server remoti;</w:t>
       </w:r>
     </w:p>
     <w:p>
@@ -1136,54 +874,12 @@
     </w:p>
     <w:p>
       <w:r>
-        <w:t xml:space="preserve">L’industria 4.0 è strettamente basata sui sistemi IT, sulla tecnologia. </w:t>
-      </w:r>
-      <w:r>
-        <w:t>Quindi alla base della maggior parte delle</w:t>
-      </w:r>
-      <w:r>
-        <w:t xml:space="preserve"> </w:t>
-      </w:r>
-      <w:r>
-        <w:t>operazioni sui prodotti c’è la tecnologia</w:t>
-      </w:r>
-      <w:r>
-        <w:t xml:space="preserve"> </w:t>
-      </w:r>
-      <w:r>
-        <w:t>(</w:t>
-      </w:r>
-      <w:r>
-        <w:t>questo fenomeno</w:t>
-      </w:r>
-      <w:r>
-        <w:t xml:space="preserve"> si chiama “sistema cyber-fisico”)</w:t>
-      </w:r>
-      <w:r>
-        <w:t xml:space="preserve">. </w:t>
-      </w:r>
-      <w:r>
-        <w:t>Questo permette al processo di produzione di</w:t>
-      </w:r>
-      <w:r>
-        <w:t xml:space="preserve"> </w:t>
-      </w:r>
-      <w:r>
-        <w:t>essere più efficiente, controllando</w:t>
-      </w:r>
-    </w:p>
-    <w:p>
-      <w:r>
-        <w:t>la produzione in tempo re</w:t>
-      </w:r>
-      <w:r>
-        <w:t xml:space="preserve">ale e </w:t>
-      </w:r>
-      <w:r>
-        <w:t>rendendo più semplice sostituire i macchinari</w:t>
-      </w:r>
-      <w:r>
-        <w:t xml:space="preserve"> grazie a interfacce sempre meglio definite e più generali, più simili fra loro anche se utilizzate da macchinari differenti.</w:t>
+        <w:t>L’industria 4.0 è strettamente basata sui sistemi IT, sulla tecnologia. Quindi alla base della maggior parte delle operazioni sui prodotti c’è la tecnologia (questo fenomeno si chiama “sistema cyber-fisico”). Questo permette al processo di produzione di essere più efficiente, controllando</w:t>
+      </w:r>
+    </w:p>
+    <w:p>
+      <w:r>
+        <w:t>la produzione in tempo reale e rendendo più semplice sostituire i macchinari grazie a interfacce sempre meglio definite e più generali, più simili fra loro anche se utilizzate da macchinari differenti.</w:t>
       </w:r>
     </w:p>
     <w:p>
@@ -1193,50 +889,17 @@
     </w:p>
     <w:p>
       <w:r>
-        <w:t>1)</w:t>
-      </w:r>
-      <w:r>
-        <w:t xml:space="preserve">I </w:t>
-      </w:r>
-      <w:r>
-        <w:t xml:space="preserve">sistemi cyber </w:t>
-      </w:r>
-      <w:r>
-        <w:t>–</w:t>
-      </w:r>
-      <w:r>
-        <w:t xml:space="preserve"> fisici</w:t>
-      </w:r>
-      <w:r>
-        <w:t>;</w:t>
-      </w:r>
-    </w:p>
-    <w:p>
-      <w:r>
-        <w:t>2) L’impiego di r</w:t>
-      </w:r>
-      <w:r>
-        <w:t>obot</w:t>
-      </w:r>
-      <w:r>
-        <w:t>, di macchinari sempre più autonomi;</w:t>
-      </w:r>
-    </w:p>
-    <w:p>
-      <w:r>
-        <w:t>3) L’uso dei B</w:t>
-      </w:r>
-      <w:r>
-        <w:t xml:space="preserve">ig </w:t>
-      </w:r>
-      <w:r>
-        <w:t>D</w:t>
-      </w:r>
-      <w:r>
-        <w:t>ata</w:t>
-      </w:r>
-      <w:r>
-        <w:t>;</w:t>
+        <w:t>1)I sistemi cyber – fisici;</w:t>
+      </w:r>
+    </w:p>
+    <w:p>
+      <w:r>
+        <w:t>2) L’impiego di robot, di macchinari sempre più autonomi;</w:t>
+      </w:r>
+    </w:p>
+    <w:p>
+      <w:r>
+        <w:t>3) L’uso dei Big Data;</w:t>
       </w:r>
     </w:p>
     <w:p>
@@ -1249,70 +912,25 @@
       </w:r>
       <w:proofErr w:type="spellEnd"/>
       <w:r>
-        <w:t xml:space="preserve"> come nuovo orizzonte </w:t>
-      </w:r>
-      <w:r>
-        <w:t>della comunicazione fra macchinari e fra oggetti fisici-oggetti virtuali</w:t>
-      </w:r>
-      <w:r>
-        <w:t>;</w:t>
-      </w:r>
-    </w:p>
-    <w:p>
-      <w:r>
-        <w:t xml:space="preserve">5) </w:t>
-      </w:r>
-      <w:r>
-        <w:t>L’e</w:t>
-      </w:r>
-      <w:r>
-        <w:t>nergia rinnovabile</w:t>
-      </w:r>
-      <w:r>
-        <w:t>;</w:t>
-      </w:r>
-    </w:p>
-    <w:p>
-      <w:r>
-        <w:t xml:space="preserve">6) </w:t>
-      </w:r>
-      <w:r>
-        <w:t xml:space="preserve">Industrializzazione virtuale, </w:t>
-      </w:r>
-      <w:r>
-        <w:t xml:space="preserve">cioè </w:t>
-      </w:r>
-      <w:r>
-        <w:t>la simulazione del</w:t>
-      </w:r>
-      <w:r>
-        <w:t>la produzione di</w:t>
-      </w:r>
-      <w:r>
-        <w:t xml:space="preserve"> </w:t>
-      </w:r>
-      <w:r>
-        <w:t>qualunque cosa nei dettagli</w:t>
-      </w:r>
-    </w:p>
-    <w:p>
-      <w:r>
-        <w:t>prima</w:t>
-      </w:r>
-      <w:r>
-        <w:t xml:space="preserve"> </w:t>
-      </w:r>
-      <w:r>
-        <w:t>che la sua produzione fisica cominci.</w:t>
-      </w:r>
-      <w:r>
-        <w:t xml:space="preserve"> </w:t>
-      </w:r>
-    </w:p>
-    <w:p>
-      <w:bookmarkStart w:id="0" w:name="_GoBack"/>
-      <w:bookmarkEnd w:id="0"/>
-    </w:p>
+        <w:t xml:space="preserve"> come nuovo orizzonte della comunicazione fra macchinari e fra oggetti fisici-oggetti virtuali;</w:t>
+      </w:r>
+    </w:p>
+    <w:p>
+      <w:r>
+        <w:t>5) L’energia rinnovabile;</w:t>
+      </w:r>
+    </w:p>
+    <w:p>
+      <w:r>
+        <w:t>6) Industrializzazione virtuale, cioè la simulazione della produzione di qualunque cosa nei dettagli</w:t>
+      </w:r>
+    </w:p>
+    <w:p>
+      <w:r>
+        <w:t xml:space="preserve">prima che la sua produzione fisica cominci. </w:t>
+      </w:r>
+    </w:p>
+    <w:p/>
     <w:p/>
     <w:p/>
     <w:sectPr>

</xml_diff>